<commit_message>
Avanzo con la documentación del backend, creación de proyectos y estructura de directorios
</commit_message>
<xml_diff>
--- a/Documentacion_LagunaJoatzel/Documentación_Backend.docx
+++ b/Documentacion_LagunaJoatzel/Documentación_Backend.docx
@@ -4,33 +4,172 @@
   <w:body>
     <w:p>
       <w:pPr>
+        <w:pStyle w:val="Ttulo1"/>
+        <w:jc w:val="center"/>
+      </w:pPr>
+      <w:r>
+        <w:t>Creación</w:t>
+      </w:r>
+      <w:r>
+        <w:t xml:space="preserve"> del P</w:t>
+      </w:r>
+      <w:r>
+        <w:t>royecto</w:t>
+      </w:r>
+      <w:r>
+        <w:t xml:space="preserve"> SpringBoot</w:t>
+      </w:r>
+    </w:p>
+    <w:p/>
+    <w:p>
+      <w:pPr>
+        <w:jc w:val="both"/>
+      </w:pPr>
+      <w:r>
+        <w:t xml:space="preserve">Se crea el Proyecto </w:t>
+      </w:r>
+      <w:r>
+        <w:t>de Spring</w:t>
+      </w:r>
+      <w:r>
+        <w:t xml:space="preserve">Boot que será </w:t>
+      </w:r>
+      <w:r>
+        <w:t>la tecnología escogida para el B</w:t>
+      </w:r>
+      <w:r>
+        <w:t>ackend d</w:t>
+      </w:r>
+      <w:r>
+        <w:t>e la aplicación web en base a</w:t>
+      </w:r>
+      <w:r>
+        <w:t xml:space="preserve"> los siguientes criterios:</w:t>
+      </w:r>
+    </w:p>
+    <w:p>
+      <w:pPr>
         <w:pStyle w:val="Prrafodelista"/>
         <w:numPr>
           <w:ilvl w:val="0"/>
-          <w:numId w:val="1"/>
+          <w:numId w:val="2"/>
         </w:numPr>
-        <w:rPr>
-          <w:lang w:val="en-US"/>
-        </w:rPr>
-      </w:pPr>
-      <w:proofErr w:type="spellStart"/>
-      <w:r>
-        <w:rPr>
-          <w:lang w:val="en-US"/>
-        </w:rPr>
-        <w:t>Creación</w:t>
-      </w:r>
-      <w:proofErr w:type="spellEnd"/>
-      <w:r>
-        <w:rPr>
-          <w:lang w:val="en-US"/>
-        </w:rPr>
-        <w:t xml:space="preserve"> del Proyecto</w:t>
-      </w:r>
-    </w:p>
-    <w:p>
-      <w:pPr>
-        <w:pStyle w:val="Prrafodelista"/>
+        <w:jc w:val="both"/>
+      </w:pPr>
+      <w:r>
+        <w:rPr>
+          <w:b/>
+        </w:rPr>
+        <w:t>SpringBoot</w:t>
+      </w:r>
+      <w:r>
+        <w:t>: 3.4.4</w:t>
+      </w:r>
+    </w:p>
+    <w:p>
+      <w:pPr>
+        <w:pStyle w:val="Prrafodelista"/>
+        <w:numPr>
+          <w:ilvl w:val="0"/>
+          <w:numId w:val="2"/>
+        </w:numPr>
+        <w:jc w:val="both"/>
+      </w:pPr>
+      <w:r>
+        <w:rPr>
+          <w:b/>
+        </w:rPr>
+        <w:t>Lenguaje</w:t>
+      </w:r>
+      <w:r>
+        <w:t>: JAVA</w:t>
+      </w:r>
+    </w:p>
+    <w:p>
+      <w:pPr>
+        <w:pStyle w:val="Prrafodelista"/>
+        <w:numPr>
+          <w:ilvl w:val="0"/>
+          <w:numId w:val="2"/>
+        </w:numPr>
+        <w:jc w:val="both"/>
+      </w:pPr>
+      <w:r>
+        <w:rPr>
+          <w:b/>
+        </w:rPr>
+        <w:t>Type</w:t>
+      </w:r>
+      <w:r>
+        <w:t>: Maven</w:t>
+      </w:r>
+    </w:p>
+    <w:p>
+      <w:pPr>
+        <w:pStyle w:val="Prrafodelista"/>
+        <w:numPr>
+          <w:ilvl w:val="0"/>
+          <w:numId w:val="2"/>
+        </w:numPr>
+        <w:jc w:val="both"/>
+      </w:pPr>
+      <w:r>
+        <w:rPr>
+          <w:b/>
+        </w:rPr>
+        <w:t>Versión</w:t>
+      </w:r>
+      <w:r>
+        <w:t xml:space="preserve"> JAVA: 17</w:t>
+      </w:r>
+    </w:p>
+    <w:p>
+      <w:pPr>
+        <w:pStyle w:val="Prrafodelista"/>
+        <w:numPr>
+          <w:ilvl w:val="0"/>
+          <w:numId w:val="2"/>
+        </w:numPr>
+        <w:jc w:val="both"/>
+      </w:pPr>
+      <w:r>
+        <w:rPr>
+          <w:b/>
+        </w:rPr>
+        <w:t>JDK</w:t>
+      </w:r>
+      <w:r>
+        <w:t>: 22.0.1</w:t>
+      </w:r>
+    </w:p>
+    <w:p>
+      <w:pPr>
+        <w:pStyle w:val="Prrafodelista"/>
+        <w:numPr>
+          <w:ilvl w:val="0"/>
+          <w:numId w:val="2"/>
+        </w:numPr>
+        <w:jc w:val="both"/>
+      </w:pPr>
+      <w:r>
+        <w:rPr>
+          <w:b/>
+        </w:rPr>
+        <w:t>Packaging</w:t>
+      </w:r>
+      <w:r>
+        <w:t>: Jar</w:t>
+      </w:r>
+    </w:p>
+    <w:p>
+      <w:pPr>
+        <w:pStyle w:val="Prrafodelista"/>
+      </w:pPr>
+    </w:p>
+    <w:p>
+      <w:pPr>
+        <w:pStyle w:val="Prrafodelista"/>
+        <w:jc w:val="center"/>
         <w:rPr>
           <w:lang w:val="en-US"/>
         </w:rPr>
@@ -41,9 +180,9 @@
           <w:lang w:eastAsia="es-ES"/>
         </w:rPr>
         <w:drawing>
-          <wp:inline distT="0" distB="0" distL="0" distR="0" wp14:anchorId="4DCDF6F2" wp14:editId="76B1AC17">
-            <wp:extent cx="5003800" cy="4025900"/>
-            <wp:effectExtent l="0" t="0" r="6350" b="0"/>
+          <wp:inline distT="0" distB="0" distL="0" distR="0" wp14:anchorId="69C78BE3" wp14:editId="274E7C7A">
+            <wp:extent cx="2684668" cy="2160000"/>
+            <wp:effectExtent l="0" t="0" r="1905" b="0"/>
             <wp:docPr id="2" name="Imagen 2"/>
             <wp:cNvGraphicFramePr>
               <a:graphicFrameLocks xmlns:a="http://schemas.openxmlformats.org/drawingml/2006/main" noChangeAspect="1"/>
@@ -64,7 +203,7 @@
                   <pic:spPr>
                     <a:xfrm>
                       <a:off x="0" y="0"/>
-                      <a:ext cx="5003800" cy="4025900"/>
+                      <a:ext cx="2684668" cy="2160000"/>
                     </a:xfrm>
                     <a:prstGeom prst="rect">
                       <a:avLst/>
@@ -76,33 +215,153 @@
           </wp:inline>
         </w:drawing>
       </w:r>
-      <w:proofErr w:type="spellStart"/>
-      <w:proofErr w:type="gramStart"/>
-      <w:r>
-        <w:rPr>
-          <w:lang w:val="en-US"/>
-        </w:rPr>
-        <w:t>maria</w:t>
-      </w:r>
-      <w:proofErr w:type="spellEnd"/>
-      <w:proofErr w:type="gramEnd"/>
-    </w:p>
-    <w:p>
-      <w:pPr>
-        <w:pStyle w:val="Prrafodelista"/>
-        <w:rPr>
-          <w:lang w:val="en-US"/>
-        </w:rPr>
-      </w:pPr>
-      <w:r>
+    </w:p>
+    <w:p>
+      <w:pPr>
+        <w:jc w:val="both"/>
+      </w:pPr>
+      <w:r>
+        <w:t xml:space="preserve">Las </w:t>
+      </w:r>
+      <w:r>
+        <w:rPr>
+          <w:b/>
+        </w:rPr>
+        <w:t>dependencias</w:t>
+      </w:r>
+      <w:r>
+        <w:t xml:space="preserve"> iniciales que usaremos en nuestro </w:t>
+      </w:r>
+      <w:r>
+        <w:t>proyecto son las siguientes:</w:t>
+      </w:r>
+    </w:p>
+    <w:p>
+      <w:pPr>
+        <w:pStyle w:val="Prrafodelista"/>
+        <w:numPr>
+          <w:ilvl w:val="0"/>
+          <w:numId w:val="3"/>
+        </w:numPr>
+        <w:jc w:val="both"/>
+      </w:pPr>
+      <w:r>
+        <w:t>Spring Web</w:t>
+      </w:r>
+    </w:p>
+    <w:p>
+      <w:pPr>
+        <w:pStyle w:val="Prrafodelista"/>
+        <w:numPr>
+          <w:ilvl w:val="0"/>
+          <w:numId w:val="3"/>
+        </w:numPr>
+        <w:jc w:val="both"/>
+      </w:pPr>
+      <w:r>
+        <w:t>MariaDB Driver</w:t>
+      </w:r>
+    </w:p>
+    <w:p>
+      <w:pPr>
+        <w:pStyle w:val="Prrafodelista"/>
+        <w:numPr>
+          <w:ilvl w:val="0"/>
+          <w:numId w:val="3"/>
+        </w:numPr>
+        <w:jc w:val="both"/>
+      </w:pPr>
+      <w:r>
+        <w:t>SpringCacheAbstraction</w:t>
+      </w:r>
+    </w:p>
+    <w:p>
+      <w:pPr>
+        <w:pStyle w:val="Prrafodelista"/>
+        <w:numPr>
+          <w:ilvl w:val="0"/>
+          <w:numId w:val="3"/>
+        </w:numPr>
+        <w:jc w:val="both"/>
+      </w:pPr>
+      <w:r>
+        <w:t>Spring Data JPA</w:t>
+      </w:r>
+    </w:p>
+    <w:p>
+      <w:pPr>
+        <w:pStyle w:val="Prrafodelista"/>
+        <w:numPr>
+          <w:ilvl w:val="0"/>
+          <w:numId w:val="3"/>
+        </w:numPr>
+        <w:jc w:val="both"/>
+      </w:pPr>
+      <w:r>
+        <w:t>Validation</w:t>
+      </w:r>
+    </w:p>
+    <w:p>
+      <w:pPr>
+        <w:jc w:val="both"/>
+      </w:pPr>
+      <w:r>
+        <w:t>Posteriormente se han añadido las siguientes dependencias:</w:t>
+      </w:r>
+    </w:p>
+    <w:p>
+      <w:pPr>
+        <w:pStyle w:val="Prrafodelista"/>
+        <w:numPr>
+          <w:ilvl w:val="0"/>
+          <w:numId w:val="4"/>
+        </w:numPr>
+        <w:jc w:val="both"/>
+      </w:pPr>
+      <w:r>
+        <w:t>Lombok</w:t>
+      </w:r>
+    </w:p>
+    <w:p>
+      <w:pPr>
+        <w:pStyle w:val="Prrafodelista"/>
+        <w:numPr>
+          <w:ilvl w:val="0"/>
+          <w:numId w:val="4"/>
+        </w:numPr>
+        <w:jc w:val="both"/>
+      </w:pPr>
+      <w:r>
+        <w:t>JsonWebToken</w:t>
+      </w:r>
+    </w:p>
+    <w:p>
+      <w:pPr>
+        <w:pStyle w:val="Prrafodelista"/>
+        <w:jc w:val="center"/>
         <w:rPr>
           <w:noProof/>
           <w:lang w:eastAsia="es-ES"/>
         </w:rPr>
+      </w:pPr>
+    </w:p>
+    <w:p>
+      <w:pPr>
+        <w:pStyle w:val="Prrafodelista"/>
+        <w:jc w:val="center"/>
+        <w:rPr>
+          <w:lang w:val="en-US"/>
+        </w:rPr>
+      </w:pPr>
+      <w:r>
+        <w:rPr>
+          <w:noProof/>
+          <w:lang w:eastAsia="es-ES"/>
+        </w:rPr>
         <w:drawing>
           <wp:inline distT="0" distB="0" distL="0" distR="0" wp14:anchorId="40559ADC" wp14:editId="662405D5">
-            <wp:extent cx="4959350" cy="4070350"/>
-            <wp:effectExtent l="0" t="0" r="0" b="6350"/>
+            <wp:extent cx="2679353" cy="2160000"/>
+            <wp:effectExtent l="0" t="0" r="6985" b="0"/>
             <wp:docPr id="1" name="Imagen 1"/>
             <wp:cNvGraphicFramePr>
               <a:graphicFrameLocks xmlns:a="http://schemas.openxmlformats.org/drawingml/2006/main" noChangeAspect="1"/>
@@ -123,7 +382,7 @@
                   <pic:spPr>
                     <a:xfrm>
                       <a:off x="0" y="0"/>
-                      <a:ext cx="4959350" cy="4070350"/>
+                      <a:ext cx="2679353" cy="2160000"/>
                     </a:xfrm>
                     <a:prstGeom prst="rect">
                       <a:avLst/>
@@ -138,24 +397,51 @@
     </w:p>
     <w:p>
       <w:pPr>
-        <w:pStyle w:val="Prrafodelista"/>
         <w:rPr>
           <w:lang w:val="en-US"/>
         </w:rPr>
       </w:pPr>
-      <w:bookmarkStart w:id="0" w:name="_GoBack"/>
-      <w:bookmarkEnd w:id="0"/>
+    </w:p>
+    <w:p>
+      <w:r>
+        <w:t xml:space="preserve">El siguiente paso será comprobar el archivo </w:t>
+      </w:r>
+      <w:r>
+        <w:rPr>
+          <w:b/>
+        </w:rPr>
+        <w:t>POM.xml</w:t>
+      </w:r>
+      <w:r>
+        <w:t xml:space="preserve"> para </w:t>
+      </w:r>
+      <w:r>
+        <w:t xml:space="preserve">confirmar que se ha creado el proyecto correctamente en base a las versiones y dependecias que necesitamos y configurar el archivo </w:t>
+      </w:r>
+      <w:r>
+        <w:rPr>
+          <w:b/>
+        </w:rPr>
+        <w:t>application.properties</w:t>
+      </w:r>
+    </w:p>
+    <w:p>
+      <w:pPr>
+        <w:tabs>
+          <w:tab w:val="left" w:pos="6690"/>
+        </w:tabs>
+        <w:jc w:val="center"/>
+      </w:pPr>
       <w:r>
         <w:rPr>
           <w:noProof/>
           <w:lang w:eastAsia="es-ES"/>
         </w:rPr>
-        <w:lastRenderedPageBreak/>
         <w:drawing>
-          <wp:inline distT="0" distB="0" distL="0" distR="0" wp14:anchorId="12194570" wp14:editId="6E89A0DE">
-            <wp:extent cx="5143500" cy="4387850"/>
+          <wp:inline distT="0" distB="0" distL="0" distR="0" wp14:anchorId="63E29915" wp14:editId="5902712B">
+            <wp:extent cx="3799777" cy="2160000"/>
             <wp:effectExtent l="0" t="0" r="0" b="0"/>
-            <wp:docPr id="3" name="Imagen 3"/>
+            <wp:docPr id="11" name="Imagen 11"/>
             <wp:cNvGraphicFramePr>
               <a:graphicFrameLocks xmlns:a="http://schemas.openxmlformats.org/drawingml/2006/main" noChangeAspect="1"/>
             </wp:cNvGraphicFramePr>
@@ -175,7 +461,7 @@
                   <pic:spPr>
                     <a:xfrm>
                       <a:off x="0" y="0"/>
-                      <a:ext cx="5143500" cy="4387850"/>
+                      <a:ext cx="3799777" cy="2160000"/>
                     </a:xfrm>
                     <a:prstGeom prst="rect">
                       <a:avLst/>
@@ -188,9 +474,727 @@
         </w:drawing>
       </w:r>
     </w:p>
+    <w:p>
+      <w:pPr>
+        <w:tabs>
+          <w:tab w:val="left" w:pos="6690"/>
+        </w:tabs>
+      </w:pPr>
+      <w:r>
+        <w:t xml:space="preserve">En el </w:t>
+      </w:r>
+      <w:r>
+        <w:rPr>
+          <w:b/>
+        </w:rPr>
+        <w:t>application.properties</w:t>
+      </w:r>
+      <w:r>
+        <w:rPr>
+          <w:b/>
+        </w:rPr>
+        <w:t xml:space="preserve"> </w:t>
+      </w:r>
+      <w:r>
+        <w:t>configuraremos el nombre de nuestra aplicación, el puerto a través del cual tienen que realizarse la peticiones, si se incluyen mensajes o no de error… también configuraremos los datos de conexión a la base de datos y nuestro driver, añdiendo también el tipo de generación de la base de datos y el dialecto.</w:t>
+      </w:r>
+    </w:p>
+    <w:p>
+      <w:pPr>
+        <w:tabs>
+          <w:tab w:val="left" w:pos="6690"/>
+        </w:tabs>
+      </w:pPr>
+      <w:r>
+        <w:t>Por último configuraremos para la seguridad la secret-key, expiración del token y del refresh-token en milisegundos.</w:t>
+      </w:r>
+    </w:p>
+    <w:p>
+      <w:pPr>
+        <w:tabs>
+          <w:tab w:val="left" w:pos="6690"/>
+        </w:tabs>
+        <w:jc w:val="center"/>
+      </w:pPr>
+      <w:r>
+        <w:rPr>
+          <w:noProof/>
+          <w:lang w:eastAsia="es-ES"/>
+        </w:rPr>
+        <w:drawing>
+          <wp:inline distT="0" distB="0" distL="0" distR="0" wp14:anchorId="4F6816F4" wp14:editId="66BB1EA2">
+            <wp:extent cx="5612130" cy="2095500"/>
+            <wp:effectExtent l="0" t="0" r="7620" b="0"/>
+            <wp:docPr id="12" name="Imagen 12"/>
+            <wp:cNvGraphicFramePr>
+              <a:graphicFrameLocks xmlns:a="http://schemas.openxmlformats.org/drawingml/2006/main" noChangeAspect="1"/>
+            </wp:cNvGraphicFramePr>
+            <a:graphic xmlns:a="http://schemas.openxmlformats.org/drawingml/2006/main">
+              <a:graphicData uri="http://schemas.openxmlformats.org/drawingml/2006/picture">
+                <pic:pic xmlns:pic="http://schemas.openxmlformats.org/drawingml/2006/picture">
+                  <pic:nvPicPr>
+                    <pic:cNvPr id="0" name=""/>
+                    <pic:cNvPicPr/>
+                  </pic:nvPicPr>
+                  <pic:blipFill>
+                    <a:blip r:embed="rId9"/>
+                    <a:stretch>
+                      <a:fillRect/>
+                    </a:stretch>
+                  </pic:blipFill>
+                  <pic:spPr>
+                    <a:xfrm>
+                      <a:off x="0" y="0"/>
+                      <a:ext cx="5612130" cy="2095500"/>
+                    </a:xfrm>
+                    <a:prstGeom prst="rect">
+                      <a:avLst/>
+                    </a:prstGeom>
+                  </pic:spPr>
+                </pic:pic>
+              </a:graphicData>
+            </a:graphic>
+          </wp:inline>
+        </w:drawing>
+      </w:r>
+    </w:p>
+    <w:p>
+      <w:pPr>
+        <w:tabs>
+          <w:tab w:val="left" w:pos="6690"/>
+        </w:tabs>
+      </w:pPr>
+    </w:p>
+    <w:p>
+      <w:pPr>
+        <w:tabs>
+          <w:tab w:val="left" w:pos="6690"/>
+        </w:tabs>
+      </w:pPr>
+      <w:r>
+        <w:t xml:space="preserve">El siguiente paso en la configuración del Proyecto </w:t>
+      </w:r>
+      <w:r>
+        <w:t>es conectar la base de datos a nuestro proyecto para poder crear las entidades con Jpa</w:t>
+      </w:r>
+      <w:r>
+        <w:t>.</w:t>
+      </w:r>
+    </w:p>
+    <w:p>
+      <w:pPr>
+        <w:pStyle w:val="Prrafodelista"/>
+        <w:jc w:val="center"/>
+        <w:rPr>
+          <w:lang w:val="en-US"/>
+        </w:rPr>
+      </w:pPr>
+      <w:r>
+        <w:rPr>
+          <w:noProof/>
+          <w:lang w:eastAsia="es-ES"/>
+        </w:rPr>
+        <w:drawing>
+          <wp:inline distT="0" distB="0" distL="0" distR="0" wp14:anchorId="633CC73E" wp14:editId="2DB4756F">
+            <wp:extent cx="2531986" cy="2160000"/>
+            <wp:effectExtent l="0" t="0" r="1905" b="0"/>
+            <wp:docPr id="3" name="Imagen 3"/>
+            <wp:cNvGraphicFramePr>
+              <a:graphicFrameLocks xmlns:a="http://schemas.openxmlformats.org/drawingml/2006/main" noChangeAspect="1"/>
+            </wp:cNvGraphicFramePr>
+            <a:graphic xmlns:a="http://schemas.openxmlformats.org/drawingml/2006/main">
+              <a:graphicData uri="http://schemas.openxmlformats.org/drawingml/2006/picture">
+                <pic:pic xmlns:pic="http://schemas.openxmlformats.org/drawingml/2006/picture">
+                  <pic:nvPicPr>
+                    <pic:cNvPr id="0" name=""/>
+                    <pic:cNvPicPr/>
+                  </pic:nvPicPr>
+                  <pic:blipFill>
+                    <a:blip r:embed="rId10"/>
+                    <a:stretch>
+                      <a:fillRect/>
+                    </a:stretch>
+                  </pic:blipFill>
+                  <pic:spPr>
+                    <a:xfrm>
+                      <a:off x="0" y="0"/>
+                      <a:ext cx="2531986" cy="2160000"/>
+                    </a:xfrm>
+                    <a:prstGeom prst="rect">
+                      <a:avLst/>
+                    </a:prstGeom>
+                  </pic:spPr>
+                </pic:pic>
+              </a:graphicData>
+            </a:graphic>
+          </wp:inline>
+        </w:drawing>
+      </w:r>
+      <w:r>
+        <w:rPr>
+          <w:lang w:val="en-US"/>
+        </w:rPr>
+        <w:t xml:space="preserve"> </w:t>
+      </w:r>
+      <w:r>
+        <w:rPr>
+          <w:noProof/>
+          <w:lang w:eastAsia="es-ES"/>
+        </w:rPr>
+        <w:drawing>
+          <wp:inline distT="0" distB="0" distL="0" distR="0" wp14:anchorId="7F09E9FA" wp14:editId="3A62270A">
+            <wp:extent cx="2263680" cy="2160000"/>
+            <wp:effectExtent l="0" t="0" r="3810" b="0"/>
+            <wp:docPr id="5" name="Imagen 5"/>
+            <wp:cNvGraphicFramePr>
+              <a:graphicFrameLocks xmlns:a="http://schemas.openxmlformats.org/drawingml/2006/main" noChangeAspect="1"/>
+            </wp:cNvGraphicFramePr>
+            <a:graphic xmlns:a="http://schemas.openxmlformats.org/drawingml/2006/main">
+              <a:graphicData uri="http://schemas.openxmlformats.org/drawingml/2006/picture">
+                <pic:pic xmlns:pic="http://schemas.openxmlformats.org/drawingml/2006/picture">
+                  <pic:nvPicPr>
+                    <pic:cNvPr id="0" name=""/>
+                    <pic:cNvPicPr/>
+                  </pic:nvPicPr>
+                  <pic:blipFill>
+                    <a:blip r:embed="rId11"/>
+                    <a:stretch>
+                      <a:fillRect/>
+                    </a:stretch>
+                  </pic:blipFill>
+                  <pic:spPr>
+                    <a:xfrm>
+                      <a:off x="0" y="0"/>
+                      <a:ext cx="2263680" cy="2160000"/>
+                    </a:xfrm>
+                    <a:prstGeom prst="rect">
+                      <a:avLst/>
+                    </a:prstGeom>
+                  </pic:spPr>
+                </pic:pic>
+              </a:graphicData>
+            </a:graphic>
+          </wp:inline>
+        </w:drawing>
+      </w:r>
+    </w:p>
+    <w:p>
+      <w:pPr>
+        <w:pStyle w:val="Ttulo1"/>
+        <w:jc w:val="center"/>
+        <w:rPr>
+          <w:lang w:val="en-US"/>
+        </w:rPr>
+      </w:pPr>
+      <w:r>
+        <w:rPr>
+          <w:lang w:val="en-US"/>
+        </w:rPr>
+        <w:lastRenderedPageBreak/>
+        <w:t>Estructura del Proyecto</w:t>
+      </w:r>
+    </w:p>
+    <w:p>
+      <w:pPr>
+        <w:rPr>
+          <w:lang w:val="en-US"/>
+        </w:rPr>
+      </w:pPr>
+    </w:p>
+    <w:p>
+      <w:r>
+        <w:t>La estructura de directorios que mantendremos en nuestro Proyecto es la siguiente:</w:t>
+      </w:r>
+    </w:p>
+    <w:p>
+      <w:pPr>
+        <w:pStyle w:val="Prrafodelista"/>
+        <w:numPr>
+          <w:ilvl w:val="0"/>
+          <w:numId w:val="5"/>
+        </w:numPr>
+      </w:pPr>
+      <w:r>
+        <w:rPr>
+          <w:b/>
+        </w:rPr>
+        <w:t>Directorios</w:t>
+      </w:r>
+      <w:r>
+        <w:rPr>
+          <w:b/>
+        </w:rPr>
+        <w:t xml:space="preserve"> principales</w:t>
+      </w:r>
+      <w:r>
+        <w:t xml:space="preserve"> a través de las cuales </w:t>
+      </w:r>
+      <w:r>
+        <w:t>estructuraremos nuestro proyecto será el directorio de controladores, modelos, seguridad, servicios y excepciones. Quedando el árbol de directorios de la siguiente forma:</w:t>
+      </w:r>
+    </w:p>
+    <w:p>
+      <w:pPr>
+        <w:pStyle w:val="Prrafodelista"/>
+      </w:pPr>
+    </w:p>
+    <w:p>
+      <w:pPr>
+        <w:pStyle w:val="Prrafodelista"/>
+        <w:jc w:val="center"/>
+      </w:pPr>
+      <w:r>
+        <w:rPr>
+          <w:noProof/>
+          <w:lang w:eastAsia="es-ES"/>
+        </w:rPr>
+        <w:drawing>
+          <wp:inline distT="0" distB="0" distL="0" distR="0" wp14:anchorId="408A2CF2" wp14:editId="0FEB13C3">
+            <wp:extent cx="2406650" cy="3086100"/>
+            <wp:effectExtent l="0" t="0" r="0" b="0"/>
+            <wp:docPr id="6" name="Imagen 6"/>
+            <wp:cNvGraphicFramePr>
+              <a:graphicFrameLocks xmlns:a="http://schemas.openxmlformats.org/drawingml/2006/main" noChangeAspect="1"/>
+            </wp:cNvGraphicFramePr>
+            <a:graphic xmlns:a="http://schemas.openxmlformats.org/drawingml/2006/main">
+              <a:graphicData uri="http://schemas.openxmlformats.org/drawingml/2006/picture">
+                <pic:pic xmlns:pic="http://schemas.openxmlformats.org/drawingml/2006/picture">
+                  <pic:nvPicPr>
+                    <pic:cNvPr id="0" name=""/>
+                    <pic:cNvPicPr/>
+                  </pic:nvPicPr>
+                  <pic:blipFill>
+                    <a:blip r:embed="rId12"/>
+                    <a:stretch>
+                      <a:fillRect/>
+                    </a:stretch>
+                  </pic:blipFill>
+                  <pic:spPr>
+                    <a:xfrm>
+                      <a:off x="0" y="0"/>
+                      <a:ext cx="2406650" cy="3086100"/>
+                    </a:xfrm>
+                    <a:prstGeom prst="rect">
+                      <a:avLst/>
+                    </a:prstGeom>
+                  </pic:spPr>
+                </pic:pic>
+              </a:graphicData>
+            </a:graphic>
+          </wp:inline>
+        </w:drawing>
+      </w:r>
+    </w:p>
+    <w:p>
+      <w:pPr>
+        <w:pStyle w:val="Prrafodelista"/>
+        <w:jc w:val="center"/>
+      </w:pPr>
+    </w:p>
+    <w:p>
+      <w:pPr>
+        <w:pStyle w:val="Prrafodelista"/>
+        <w:numPr>
+          <w:ilvl w:val="0"/>
+          <w:numId w:val="5"/>
+        </w:numPr>
+      </w:pPr>
+      <w:r>
+        <w:t xml:space="preserve">Dentro del </w:t>
+      </w:r>
+      <w:r>
+        <w:rPr>
+          <w:b/>
+        </w:rPr>
+        <w:t>directorio de</w:t>
+      </w:r>
+      <w:r>
+        <w:t xml:space="preserve"> </w:t>
+      </w:r>
+      <w:r>
+        <w:rPr>
+          <w:b/>
+        </w:rPr>
+        <w:t>modelos</w:t>
+      </w:r>
+      <w:r>
+        <w:t xml:space="preserve"> encontraremos las entidades creadas por Jpa y una carpeta con las interfaces de los repositorios que crearemos por cada modelo, heredando todos de JpaRepository.</w:t>
+      </w:r>
+    </w:p>
+    <w:p>
+      <w:pPr>
+        <w:pStyle w:val="Prrafodelista"/>
+      </w:pPr>
+    </w:p>
+    <w:p>
+      <w:pPr>
+        <w:pStyle w:val="Prrafodelista"/>
+        <w:jc w:val="center"/>
+      </w:pPr>
+      <w:r>
+        <w:rPr>
+          <w:noProof/>
+          <w:lang w:eastAsia="es-ES"/>
+        </w:rPr>
+        <w:drawing>
+          <wp:inline distT="0" distB="0" distL="0" distR="0" wp14:anchorId="6F82747D" wp14:editId="7ABBDD49">
+            <wp:extent cx="3359150" cy="2571750"/>
+            <wp:effectExtent l="0" t="0" r="0" b="0"/>
+            <wp:docPr id="7" name="Imagen 7"/>
+            <wp:cNvGraphicFramePr>
+              <a:graphicFrameLocks xmlns:a="http://schemas.openxmlformats.org/drawingml/2006/main" noChangeAspect="1"/>
+            </wp:cNvGraphicFramePr>
+            <a:graphic xmlns:a="http://schemas.openxmlformats.org/drawingml/2006/main">
+              <a:graphicData uri="http://schemas.openxmlformats.org/drawingml/2006/picture">
+                <pic:pic xmlns:pic="http://schemas.openxmlformats.org/drawingml/2006/picture">
+                  <pic:nvPicPr>
+                    <pic:cNvPr id="0" name=""/>
+                    <pic:cNvPicPr/>
+                  </pic:nvPicPr>
+                  <pic:blipFill>
+                    <a:blip r:embed="rId13"/>
+                    <a:stretch>
+                      <a:fillRect/>
+                    </a:stretch>
+                  </pic:blipFill>
+                  <pic:spPr>
+                    <a:xfrm>
+                      <a:off x="0" y="0"/>
+                      <a:ext cx="3359150" cy="2571750"/>
+                    </a:xfrm>
+                    <a:prstGeom prst="rect">
+                      <a:avLst/>
+                    </a:prstGeom>
+                  </pic:spPr>
+                </pic:pic>
+              </a:graphicData>
+            </a:graphic>
+          </wp:inline>
+        </w:drawing>
+      </w:r>
+    </w:p>
+    <w:p>
+      <w:pPr>
+        <w:pStyle w:val="Prrafodelista"/>
+        <w:jc w:val="center"/>
+      </w:pPr>
+    </w:p>
+    <w:p>
+      <w:pPr>
+        <w:pStyle w:val="Prrafodelista"/>
+        <w:jc w:val="center"/>
+      </w:pPr>
+    </w:p>
+    <w:p>
+      <w:pPr>
+        <w:pStyle w:val="Prrafodelista"/>
+        <w:jc w:val="center"/>
+      </w:pPr>
+    </w:p>
+    <w:p>
+      <w:pPr>
+        <w:pStyle w:val="Prrafodelista"/>
+        <w:jc w:val="center"/>
+      </w:pPr>
+    </w:p>
+    <w:p>
+      <w:pPr>
+        <w:pStyle w:val="Prrafodelista"/>
+        <w:jc w:val="center"/>
+      </w:pPr>
+    </w:p>
+    <w:p>
+      <w:pPr>
+        <w:pStyle w:val="Prrafodelista"/>
+        <w:jc w:val="center"/>
+      </w:pPr>
+    </w:p>
+    <w:p>
+      <w:pPr>
+        <w:pStyle w:val="Prrafodelista"/>
+        <w:jc w:val="center"/>
+      </w:pPr>
+    </w:p>
+    <w:p>
+      <w:pPr>
+        <w:pStyle w:val="Prrafodelista"/>
+        <w:jc w:val="center"/>
+      </w:pPr>
+    </w:p>
+    <w:p>
+      <w:pPr>
+        <w:pStyle w:val="Prrafodelista"/>
+        <w:numPr>
+          <w:ilvl w:val="0"/>
+          <w:numId w:val="5"/>
+        </w:numPr>
+      </w:pPr>
+      <w:r>
+        <w:lastRenderedPageBreak/>
+        <w:t xml:space="preserve">En el </w:t>
+      </w:r>
+      <w:r>
+        <w:rPr>
+          <w:b/>
+        </w:rPr>
+        <w:t>directorio de seguridad</w:t>
+      </w:r>
+      <w:r>
+        <w:t xml:space="preserve"> tendremos las clases necesarias para configurar SpringBoot Security y manejar el acceso al backend a través de json web token.</w:t>
+      </w:r>
+    </w:p>
+    <w:p>
+      <w:pPr>
+        <w:pStyle w:val="Prrafodelista"/>
+      </w:pPr>
+    </w:p>
+    <w:p>
+      <w:pPr>
+        <w:pStyle w:val="Prrafodelista"/>
+        <w:jc w:val="center"/>
+      </w:pPr>
+      <w:r>
+        <w:rPr>
+          <w:noProof/>
+          <w:lang w:eastAsia="es-ES"/>
+        </w:rPr>
+        <w:drawing>
+          <wp:inline distT="0" distB="0" distL="0" distR="0" wp14:anchorId="753655E6" wp14:editId="408A4773">
+            <wp:extent cx="3568700" cy="520700"/>
+            <wp:effectExtent l="0" t="0" r="0" b="0"/>
+            <wp:docPr id="8" name="Imagen 8"/>
+            <wp:cNvGraphicFramePr>
+              <a:graphicFrameLocks xmlns:a="http://schemas.openxmlformats.org/drawingml/2006/main" noChangeAspect="1"/>
+            </wp:cNvGraphicFramePr>
+            <a:graphic xmlns:a="http://schemas.openxmlformats.org/drawingml/2006/main">
+              <a:graphicData uri="http://schemas.openxmlformats.org/drawingml/2006/picture">
+                <pic:pic xmlns:pic="http://schemas.openxmlformats.org/drawingml/2006/picture">
+                  <pic:nvPicPr>
+                    <pic:cNvPr id="0" name=""/>
+                    <pic:cNvPicPr/>
+                  </pic:nvPicPr>
+                  <pic:blipFill>
+                    <a:blip r:embed="rId14"/>
+                    <a:stretch>
+                      <a:fillRect/>
+                    </a:stretch>
+                  </pic:blipFill>
+                  <pic:spPr>
+                    <a:xfrm>
+                      <a:off x="0" y="0"/>
+                      <a:ext cx="3568700" cy="520700"/>
+                    </a:xfrm>
+                    <a:prstGeom prst="rect">
+                      <a:avLst/>
+                    </a:prstGeom>
+                  </pic:spPr>
+                </pic:pic>
+              </a:graphicData>
+            </a:graphic>
+          </wp:inline>
+        </w:drawing>
+      </w:r>
+    </w:p>
+    <w:p>
+      <w:pPr>
+        <w:pStyle w:val="Prrafodelista"/>
+        <w:jc w:val="center"/>
+      </w:pPr>
+    </w:p>
+    <w:p>
+      <w:pPr>
+        <w:pStyle w:val="Prrafodelista"/>
+        <w:numPr>
+          <w:ilvl w:val="0"/>
+          <w:numId w:val="5"/>
+        </w:numPr>
+      </w:pPr>
+      <w:r>
+        <w:t xml:space="preserve">En el </w:t>
+      </w:r>
+      <w:r>
+        <w:rPr>
+          <w:b/>
+        </w:rPr>
+        <w:t>directorio de las excepciones</w:t>
+      </w:r>
+      <w:r>
+        <w:t xml:space="preserve"> encontraremos la CustomException que será la excepción personalizada que usaremos principalmente para enviar respuestas personalizadas a nuestro frontend en base a la reglas que estipulemos. </w:t>
+      </w:r>
+    </w:p>
+    <w:p>
+      <w:pPr>
+        <w:pStyle w:val="Prrafodelista"/>
+      </w:pPr>
+      <w:r>
+        <w:t>Así mismo tendremos una clase GlobalException donde manejaremos las excepciones que se puedan generar</w:t>
+      </w:r>
+      <w:r>
+        <w:t xml:space="preserve"> por errores en validaciones, excepciones de SQL al interactuar con la base de datos… el motivo es crear esta clase es la centralización de excepciones para enviar respuestas descriptivas de las excepciones.</w:t>
+      </w:r>
+    </w:p>
+    <w:p>
+      <w:pPr>
+        <w:pStyle w:val="Prrafodelista"/>
+        <w:rPr>
+          <w:noProof/>
+          <w:lang w:eastAsia="es-ES"/>
+        </w:rPr>
+      </w:pPr>
+    </w:p>
+    <w:p>
+      <w:pPr>
+        <w:pStyle w:val="Prrafodelista"/>
+        <w:jc w:val="center"/>
+      </w:pPr>
+      <w:r>
+        <w:rPr>
+          <w:noProof/>
+          <w:lang w:eastAsia="es-ES"/>
+        </w:rPr>
+        <w:drawing>
+          <wp:inline distT="0" distB="0" distL="0" distR="0" wp14:anchorId="38CA41A9" wp14:editId="4245B2B5">
+            <wp:extent cx="3827385" cy="422031"/>
+            <wp:effectExtent l="0" t="0" r="1905" b="0"/>
+            <wp:docPr id="10" name="Imagen 10"/>
+            <wp:cNvGraphicFramePr>
+              <a:graphicFrameLocks xmlns:a="http://schemas.openxmlformats.org/drawingml/2006/main" noChangeAspect="1"/>
+            </wp:cNvGraphicFramePr>
+            <a:graphic xmlns:a="http://schemas.openxmlformats.org/drawingml/2006/main">
+              <a:graphicData uri="http://schemas.openxmlformats.org/drawingml/2006/picture">
+                <pic:pic xmlns:pic="http://schemas.openxmlformats.org/drawingml/2006/picture">
+                  <pic:nvPicPr>
+                    <pic:cNvPr id="0" name=""/>
+                    <pic:cNvPicPr/>
+                  </pic:nvPicPr>
+                  <pic:blipFill>
+                    <a:blip r:embed="rId15"/>
+                    <a:stretch>
+                      <a:fillRect/>
+                    </a:stretch>
+                  </pic:blipFill>
+                  <pic:spPr>
+                    <a:xfrm>
+                      <a:off x="0" y="0"/>
+                      <a:ext cx="3853964" cy="424962"/>
+                    </a:xfrm>
+                    <a:prstGeom prst="rect">
+                      <a:avLst/>
+                    </a:prstGeom>
+                  </pic:spPr>
+                </pic:pic>
+              </a:graphicData>
+            </a:graphic>
+          </wp:inline>
+        </w:drawing>
+      </w:r>
+    </w:p>
+    <w:p>
+      <w:pPr>
+        <w:pStyle w:val="Prrafodelista"/>
+        <w:jc w:val="center"/>
+      </w:pPr>
+    </w:p>
+    <w:p>
+      <w:pPr>
+        <w:pStyle w:val="Prrafodelista"/>
+        <w:numPr>
+          <w:ilvl w:val="0"/>
+          <w:numId w:val="5"/>
+        </w:numPr>
+      </w:pPr>
+      <w:r>
+        <w:t xml:space="preserve">En el </w:t>
+      </w:r>
+      <w:r>
+        <w:rPr>
+          <w:b/>
+        </w:rPr>
+        <w:t>directorio de controladores</w:t>
+      </w:r>
+      <w:r>
+        <w:t xml:space="preserve"> encontraremos subdirectorios, que serán creados uno por cada requestMapping que vayamos a utilizar, y en estos subdirectorios encontraremos las clases con los endpoints definidos.</w:t>
+      </w:r>
+    </w:p>
+    <w:p>
+      <w:pPr>
+        <w:pStyle w:val="Prrafodelista"/>
+        <w:jc w:val="center"/>
+      </w:pPr>
+    </w:p>
+    <w:p>
+      <w:pPr>
+        <w:pStyle w:val="Prrafodelista"/>
+        <w:jc w:val="center"/>
+      </w:pPr>
+      <w:r>
+        <w:rPr>
+          <w:noProof/>
+          <w:lang w:eastAsia="es-ES"/>
+        </w:rPr>
+        <w:drawing>
+          <wp:inline distT="0" distB="0" distL="0" distR="0" wp14:anchorId="3F5955D1" wp14:editId="613DF7EF">
+            <wp:extent cx="3650566" cy="1035026"/>
+            <wp:effectExtent l="0" t="0" r="7620" b="0"/>
+            <wp:docPr id="13" name="Imagen 13"/>
+            <wp:cNvGraphicFramePr>
+              <a:graphicFrameLocks xmlns:a="http://schemas.openxmlformats.org/drawingml/2006/main" noChangeAspect="1"/>
+            </wp:cNvGraphicFramePr>
+            <a:graphic xmlns:a="http://schemas.openxmlformats.org/drawingml/2006/main">
+              <a:graphicData uri="http://schemas.openxmlformats.org/drawingml/2006/picture">
+                <pic:pic xmlns:pic="http://schemas.openxmlformats.org/drawingml/2006/picture">
+                  <pic:nvPicPr>
+                    <pic:cNvPr id="0" name=""/>
+                    <pic:cNvPicPr/>
+                  </pic:nvPicPr>
+                  <pic:blipFill>
+                    <a:blip r:embed="rId16"/>
+                    <a:stretch>
+                      <a:fillRect/>
+                    </a:stretch>
+                  </pic:blipFill>
+                  <pic:spPr>
+                    <a:xfrm>
+                      <a:off x="0" y="0"/>
+                      <a:ext cx="3653280" cy="1035795"/>
+                    </a:xfrm>
+                    <a:prstGeom prst="rect">
+                      <a:avLst/>
+                    </a:prstGeom>
+                  </pic:spPr>
+                </pic:pic>
+              </a:graphicData>
+            </a:graphic>
+          </wp:inline>
+        </w:drawing>
+      </w:r>
+    </w:p>
+    <w:p>
+      <w:pPr>
+        <w:pStyle w:val="Prrafodelista"/>
+        <w:jc w:val="center"/>
+      </w:pPr>
+    </w:p>
+    <w:p>
+      <w:pPr>
+        <w:pStyle w:val="Prrafodelista"/>
+        <w:numPr>
+          <w:ilvl w:val="0"/>
+          <w:numId w:val="5"/>
+        </w:numPr>
+      </w:pPr>
+      <w:r>
+        <w:t>En el directorio de servicios encontraremos subdirectorios, que serán creado en base a los controladores que tengamos que ir creando en nuestra aplicación</w:t>
+      </w:r>
+      <w:r>
+        <w:t>.</w:t>
+      </w:r>
+      <w:bookmarkStart w:id="0" w:name="_GoBack"/>
+      <w:bookmarkEnd w:id="0"/>
+    </w:p>
     <w:sectPr>
       <w:pgSz w:w="11906" w:h="16838"/>
-      <w:pgMar w:top="1417" w:right="1701" w:bottom="1417" w:left="1701" w:header="708" w:footer="708" w:gutter="0"/>
+      <w:pgMar w:top="720" w:right="720" w:bottom="720" w:left="720" w:header="708" w:footer="708" w:gutter="0"/>
       <w:cols w:space="708"/>
       <w:docGrid w:linePitch="360"/>
     </w:sectPr>
@@ -200,7 +1204,489 @@
 
 <file path=word/numbering.xml><?xml version="1.0" encoding="utf-8"?>
 <w:numbering xmlns:wpc="http://schemas.microsoft.com/office/word/2010/wordprocessingCanvas" xmlns:mc="http://schemas.openxmlformats.org/markup-compatibility/2006" xmlns:o="urn:schemas-microsoft-com:office:office" xmlns:r="http://schemas.openxmlformats.org/officeDocument/2006/relationships" xmlns:m="http://schemas.openxmlformats.org/officeDocument/2006/math" xmlns:v="urn:schemas-microsoft-com:vml" xmlns:wp14="http://schemas.microsoft.com/office/word/2010/wordprocessingDrawing" xmlns:wp="http://schemas.openxmlformats.org/drawingml/2006/wordprocessingDrawing" xmlns:w10="urn:schemas-microsoft-com:office:word" xmlns:w="http://schemas.openxmlformats.org/wordprocessingml/2006/main" xmlns:w14="http://schemas.microsoft.com/office/word/2010/wordml" xmlns:wpg="http://schemas.microsoft.com/office/word/2010/wordprocessingGroup" xmlns:wpi="http://schemas.microsoft.com/office/word/2010/wordprocessingInk" xmlns:wne="http://schemas.microsoft.com/office/word/2006/wordml" xmlns:wps="http://schemas.microsoft.com/office/word/2010/wordprocessingShape" mc:Ignorable="w14 wp14">
+  <w:numPicBullet w:numPicBulletId="0">
+    <w:pict>
+      <v:shapetype id="_x0000_t75" coordsize="21600,21600" o:spt="75" o:preferrelative="t" path="m@4@5l@4@11@9@11@9@5xe" filled="f" stroked="f">
+        <v:stroke joinstyle="miter"/>
+        <v:formulas>
+          <v:f eqn="if lineDrawn pixelLineWidth 0"/>
+          <v:f eqn="sum @0 1 0"/>
+          <v:f eqn="sum 0 0 @1"/>
+          <v:f eqn="prod @2 1 2"/>
+          <v:f eqn="prod @3 21600 pixelWidth"/>
+          <v:f eqn="prod @3 21600 pixelHeight"/>
+          <v:f eqn="sum @0 0 1"/>
+          <v:f eqn="prod @6 1 2"/>
+          <v:f eqn="prod @7 21600 pixelWidth"/>
+          <v:f eqn="sum @8 21600 0"/>
+          <v:f eqn="prod @7 21600 pixelHeight"/>
+          <v:f eqn="sum @10 21600 0"/>
+        </v:formulas>
+        <v:path o:extrusionok="f" gradientshapeok="t" o:connecttype="rect"/>
+        <o:lock v:ext="edit" aspectratio="t"/>
+      </v:shapetype>
+      <v:shape id="_x0000_i1060" type="#_x0000_t75" style="width:11.1pt;height:11.1pt" o:bullet="t">
+        <v:imagedata r:id="rId1" o:title="msoE4E"/>
+      </v:shape>
+    </w:pict>
+  </w:numPicBullet>
   <w:abstractNum w:abstractNumId="0">
+    <w:nsid w:val="0E7C5583"/>
+    <w:multiLevelType w:val="hybridMultilevel"/>
+    <w:tmpl w:val="BB2889F2"/>
+    <w:lvl w:ilvl="0" w:tplc="0C0A0007">
+      <w:start w:val="1"/>
+      <w:numFmt w:val="bullet"/>
+      <w:lvlText w:val=""/>
+      <w:lvlPicBulletId w:val="0"/>
+      <w:lvlJc w:val="left"/>
+      <w:pPr>
+        <w:ind w:left="720" w:hanging="360"/>
+      </w:pPr>
+      <w:rPr>
+        <w:rFonts w:ascii="Symbol" w:hAnsi="Symbol" w:hint="default"/>
+      </w:rPr>
+    </w:lvl>
+    <w:lvl w:ilvl="1" w:tplc="0C0A0003" w:tentative="1">
+      <w:start w:val="1"/>
+      <w:numFmt w:val="bullet"/>
+      <w:lvlText w:val="o"/>
+      <w:lvlJc w:val="left"/>
+      <w:pPr>
+        <w:ind w:left="1440" w:hanging="360"/>
+      </w:pPr>
+      <w:rPr>
+        <w:rFonts w:ascii="Courier New" w:hAnsi="Courier New" w:cs="Courier New" w:hint="default"/>
+      </w:rPr>
+    </w:lvl>
+    <w:lvl w:ilvl="2" w:tplc="0C0A0005" w:tentative="1">
+      <w:start w:val="1"/>
+      <w:numFmt w:val="bullet"/>
+      <w:lvlText w:val=""/>
+      <w:lvlJc w:val="left"/>
+      <w:pPr>
+        <w:ind w:left="2160" w:hanging="360"/>
+      </w:pPr>
+      <w:rPr>
+        <w:rFonts w:ascii="Wingdings" w:hAnsi="Wingdings" w:hint="default"/>
+      </w:rPr>
+    </w:lvl>
+    <w:lvl w:ilvl="3" w:tplc="0C0A0001" w:tentative="1">
+      <w:start w:val="1"/>
+      <w:numFmt w:val="bullet"/>
+      <w:lvlText w:val=""/>
+      <w:lvlJc w:val="left"/>
+      <w:pPr>
+        <w:ind w:left="2880" w:hanging="360"/>
+      </w:pPr>
+      <w:rPr>
+        <w:rFonts w:ascii="Symbol" w:hAnsi="Symbol" w:hint="default"/>
+      </w:rPr>
+    </w:lvl>
+    <w:lvl w:ilvl="4" w:tplc="0C0A0003" w:tentative="1">
+      <w:start w:val="1"/>
+      <w:numFmt w:val="bullet"/>
+      <w:lvlText w:val="o"/>
+      <w:lvlJc w:val="left"/>
+      <w:pPr>
+        <w:ind w:left="3600" w:hanging="360"/>
+      </w:pPr>
+      <w:rPr>
+        <w:rFonts w:ascii="Courier New" w:hAnsi="Courier New" w:cs="Courier New" w:hint="default"/>
+      </w:rPr>
+    </w:lvl>
+    <w:lvl w:ilvl="5" w:tplc="0C0A0005" w:tentative="1">
+      <w:start w:val="1"/>
+      <w:numFmt w:val="bullet"/>
+      <w:lvlText w:val=""/>
+      <w:lvlJc w:val="left"/>
+      <w:pPr>
+        <w:ind w:left="4320" w:hanging="360"/>
+      </w:pPr>
+      <w:rPr>
+        <w:rFonts w:ascii="Wingdings" w:hAnsi="Wingdings" w:hint="default"/>
+      </w:rPr>
+    </w:lvl>
+    <w:lvl w:ilvl="6" w:tplc="0C0A0001" w:tentative="1">
+      <w:start w:val="1"/>
+      <w:numFmt w:val="bullet"/>
+      <w:lvlText w:val=""/>
+      <w:lvlJc w:val="left"/>
+      <w:pPr>
+        <w:ind w:left="5040" w:hanging="360"/>
+      </w:pPr>
+      <w:rPr>
+        <w:rFonts w:ascii="Symbol" w:hAnsi="Symbol" w:hint="default"/>
+      </w:rPr>
+    </w:lvl>
+    <w:lvl w:ilvl="7" w:tplc="0C0A0003" w:tentative="1">
+      <w:start w:val="1"/>
+      <w:numFmt w:val="bullet"/>
+      <w:lvlText w:val="o"/>
+      <w:lvlJc w:val="left"/>
+      <w:pPr>
+        <w:ind w:left="5760" w:hanging="360"/>
+      </w:pPr>
+      <w:rPr>
+        <w:rFonts w:ascii="Courier New" w:hAnsi="Courier New" w:cs="Courier New" w:hint="default"/>
+      </w:rPr>
+    </w:lvl>
+    <w:lvl w:ilvl="8" w:tplc="0C0A0005" w:tentative="1">
+      <w:start w:val="1"/>
+      <w:numFmt w:val="bullet"/>
+      <w:lvlText w:val=""/>
+      <w:lvlJc w:val="left"/>
+      <w:pPr>
+        <w:ind w:left="6480" w:hanging="360"/>
+      </w:pPr>
+      <w:rPr>
+        <w:rFonts w:ascii="Wingdings" w:hAnsi="Wingdings" w:hint="default"/>
+      </w:rPr>
+    </w:lvl>
+  </w:abstractNum>
+  <w:abstractNum w:abstractNumId="1">
+    <w:nsid w:val="0F4450BF"/>
+    <w:multiLevelType w:val="hybridMultilevel"/>
+    <w:tmpl w:val="7D1879E2"/>
+    <w:lvl w:ilvl="0" w:tplc="0C0A0007">
+      <w:start w:val="1"/>
+      <w:numFmt w:val="bullet"/>
+      <w:lvlText w:val=""/>
+      <w:lvlPicBulletId w:val="0"/>
+      <w:lvlJc w:val="left"/>
+      <w:pPr>
+        <w:ind w:left="720" w:hanging="360"/>
+      </w:pPr>
+      <w:rPr>
+        <w:rFonts w:ascii="Symbol" w:hAnsi="Symbol" w:hint="default"/>
+      </w:rPr>
+    </w:lvl>
+    <w:lvl w:ilvl="1" w:tplc="0C0A0003" w:tentative="1">
+      <w:start w:val="1"/>
+      <w:numFmt w:val="bullet"/>
+      <w:lvlText w:val="o"/>
+      <w:lvlJc w:val="left"/>
+      <w:pPr>
+        <w:ind w:left="1440" w:hanging="360"/>
+      </w:pPr>
+      <w:rPr>
+        <w:rFonts w:ascii="Courier New" w:hAnsi="Courier New" w:cs="Courier New" w:hint="default"/>
+      </w:rPr>
+    </w:lvl>
+    <w:lvl w:ilvl="2" w:tplc="0C0A0005" w:tentative="1">
+      <w:start w:val="1"/>
+      <w:numFmt w:val="bullet"/>
+      <w:lvlText w:val=""/>
+      <w:lvlJc w:val="left"/>
+      <w:pPr>
+        <w:ind w:left="2160" w:hanging="360"/>
+      </w:pPr>
+      <w:rPr>
+        <w:rFonts w:ascii="Wingdings" w:hAnsi="Wingdings" w:hint="default"/>
+      </w:rPr>
+    </w:lvl>
+    <w:lvl w:ilvl="3" w:tplc="0C0A0001" w:tentative="1">
+      <w:start w:val="1"/>
+      <w:numFmt w:val="bullet"/>
+      <w:lvlText w:val=""/>
+      <w:lvlJc w:val="left"/>
+      <w:pPr>
+        <w:ind w:left="2880" w:hanging="360"/>
+      </w:pPr>
+      <w:rPr>
+        <w:rFonts w:ascii="Symbol" w:hAnsi="Symbol" w:hint="default"/>
+      </w:rPr>
+    </w:lvl>
+    <w:lvl w:ilvl="4" w:tplc="0C0A0003" w:tentative="1">
+      <w:start w:val="1"/>
+      <w:numFmt w:val="bullet"/>
+      <w:lvlText w:val="o"/>
+      <w:lvlJc w:val="left"/>
+      <w:pPr>
+        <w:ind w:left="3600" w:hanging="360"/>
+      </w:pPr>
+      <w:rPr>
+        <w:rFonts w:ascii="Courier New" w:hAnsi="Courier New" w:cs="Courier New" w:hint="default"/>
+      </w:rPr>
+    </w:lvl>
+    <w:lvl w:ilvl="5" w:tplc="0C0A0005" w:tentative="1">
+      <w:start w:val="1"/>
+      <w:numFmt w:val="bullet"/>
+      <w:lvlText w:val=""/>
+      <w:lvlJc w:val="left"/>
+      <w:pPr>
+        <w:ind w:left="4320" w:hanging="360"/>
+      </w:pPr>
+      <w:rPr>
+        <w:rFonts w:ascii="Wingdings" w:hAnsi="Wingdings" w:hint="default"/>
+      </w:rPr>
+    </w:lvl>
+    <w:lvl w:ilvl="6" w:tplc="0C0A0001" w:tentative="1">
+      <w:start w:val="1"/>
+      <w:numFmt w:val="bullet"/>
+      <w:lvlText w:val=""/>
+      <w:lvlJc w:val="left"/>
+      <w:pPr>
+        <w:ind w:left="5040" w:hanging="360"/>
+      </w:pPr>
+      <w:rPr>
+        <w:rFonts w:ascii="Symbol" w:hAnsi="Symbol" w:hint="default"/>
+      </w:rPr>
+    </w:lvl>
+    <w:lvl w:ilvl="7" w:tplc="0C0A0003" w:tentative="1">
+      <w:start w:val="1"/>
+      <w:numFmt w:val="bullet"/>
+      <w:lvlText w:val="o"/>
+      <w:lvlJc w:val="left"/>
+      <w:pPr>
+        <w:ind w:left="5760" w:hanging="360"/>
+      </w:pPr>
+      <w:rPr>
+        <w:rFonts w:ascii="Courier New" w:hAnsi="Courier New" w:cs="Courier New" w:hint="default"/>
+      </w:rPr>
+    </w:lvl>
+    <w:lvl w:ilvl="8" w:tplc="0C0A0005" w:tentative="1">
+      <w:start w:val="1"/>
+      <w:numFmt w:val="bullet"/>
+      <w:lvlText w:val=""/>
+      <w:lvlJc w:val="left"/>
+      <w:pPr>
+        <w:ind w:left="6480" w:hanging="360"/>
+      </w:pPr>
+      <w:rPr>
+        <w:rFonts w:ascii="Wingdings" w:hAnsi="Wingdings" w:hint="default"/>
+      </w:rPr>
+    </w:lvl>
+  </w:abstractNum>
+  <w:abstractNum w:abstractNumId="2">
+    <w:nsid w:val="304F0A69"/>
+    <w:multiLevelType w:val="hybridMultilevel"/>
+    <w:tmpl w:val="165AF742"/>
+    <w:lvl w:ilvl="0" w:tplc="0C0A0007">
+      <w:start w:val="1"/>
+      <w:numFmt w:val="bullet"/>
+      <w:lvlText w:val=""/>
+      <w:lvlPicBulletId w:val="0"/>
+      <w:lvlJc w:val="left"/>
+      <w:pPr>
+        <w:ind w:left="720" w:hanging="360"/>
+      </w:pPr>
+      <w:rPr>
+        <w:rFonts w:ascii="Symbol" w:hAnsi="Symbol" w:hint="default"/>
+      </w:rPr>
+    </w:lvl>
+    <w:lvl w:ilvl="1" w:tplc="0C0A0003" w:tentative="1">
+      <w:start w:val="1"/>
+      <w:numFmt w:val="bullet"/>
+      <w:lvlText w:val="o"/>
+      <w:lvlJc w:val="left"/>
+      <w:pPr>
+        <w:ind w:left="1440" w:hanging="360"/>
+      </w:pPr>
+      <w:rPr>
+        <w:rFonts w:ascii="Courier New" w:hAnsi="Courier New" w:cs="Courier New" w:hint="default"/>
+      </w:rPr>
+    </w:lvl>
+    <w:lvl w:ilvl="2" w:tplc="0C0A0005" w:tentative="1">
+      <w:start w:val="1"/>
+      <w:numFmt w:val="bullet"/>
+      <w:lvlText w:val=""/>
+      <w:lvlJc w:val="left"/>
+      <w:pPr>
+        <w:ind w:left="2160" w:hanging="360"/>
+      </w:pPr>
+      <w:rPr>
+        <w:rFonts w:ascii="Wingdings" w:hAnsi="Wingdings" w:hint="default"/>
+      </w:rPr>
+    </w:lvl>
+    <w:lvl w:ilvl="3" w:tplc="0C0A0001" w:tentative="1">
+      <w:start w:val="1"/>
+      <w:numFmt w:val="bullet"/>
+      <w:lvlText w:val=""/>
+      <w:lvlJc w:val="left"/>
+      <w:pPr>
+        <w:ind w:left="2880" w:hanging="360"/>
+      </w:pPr>
+      <w:rPr>
+        <w:rFonts w:ascii="Symbol" w:hAnsi="Symbol" w:hint="default"/>
+      </w:rPr>
+    </w:lvl>
+    <w:lvl w:ilvl="4" w:tplc="0C0A0003" w:tentative="1">
+      <w:start w:val="1"/>
+      <w:numFmt w:val="bullet"/>
+      <w:lvlText w:val="o"/>
+      <w:lvlJc w:val="left"/>
+      <w:pPr>
+        <w:ind w:left="3600" w:hanging="360"/>
+      </w:pPr>
+      <w:rPr>
+        <w:rFonts w:ascii="Courier New" w:hAnsi="Courier New" w:cs="Courier New" w:hint="default"/>
+      </w:rPr>
+    </w:lvl>
+    <w:lvl w:ilvl="5" w:tplc="0C0A0005" w:tentative="1">
+      <w:start w:val="1"/>
+      <w:numFmt w:val="bullet"/>
+      <w:lvlText w:val=""/>
+      <w:lvlJc w:val="left"/>
+      <w:pPr>
+        <w:ind w:left="4320" w:hanging="360"/>
+      </w:pPr>
+      <w:rPr>
+        <w:rFonts w:ascii="Wingdings" w:hAnsi="Wingdings" w:hint="default"/>
+      </w:rPr>
+    </w:lvl>
+    <w:lvl w:ilvl="6" w:tplc="0C0A0001" w:tentative="1">
+      <w:start w:val="1"/>
+      <w:numFmt w:val="bullet"/>
+      <w:lvlText w:val=""/>
+      <w:lvlJc w:val="left"/>
+      <w:pPr>
+        <w:ind w:left="5040" w:hanging="360"/>
+      </w:pPr>
+      <w:rPr>
+        <w:rFonts w:ascii="Symbol" w:hAnsi="Symbol" w:hint="default"/>
+      </w:rPr>
+    </w:lvl>
+    <w:lvl w:ilvl="7" w:tplc="0C0A0003" w:tentative="1">
+      <w:start w:val="1"/>
+      <w:numFmt w:val="bullet"/>
+      <w:lvlText w:val="o"/>
+      <w:lvlJc w:val="left"/>
+      <w:pPr>
+        <w:ind w:left="5760" w:hanging="360"/>
+      </w:pPr>
+      <w:rPr>
+        <w:rFonts w:ascii="Courier New" w:hAnsi="Courier New" w:cs="Courier New" w:hint="default"/>
+      </w:rPr>
+    </w:lvl>
+    <w:lvl w:ilvl="8" w:tplc="0C0A0005" w:tentative="1">
+      <w:start w:val="1"/>
+      <w:numFmt w:val="bullet"/>
+      <w:lvlText w:val=""/>
+      <w:lvlJc w:val="left"/>
+      <w:pPr>
+        <w:ind w:left="6480" w:hanging="360"/>
+      </w:pPr>
+      <w:rPr>
+        <w:rFonts w:ascii="Wingdings" w:hAnsi="Wingdings" w:hint="default"/>
+      </w:rPr>
+    </w:lvl>
+  </w:abstractNum>
+  <w:abstractNum w:abstractNumId="3">
+    <w:nsid w:val="4234195A"/>
+    <w:multiLevelType w:val="hybridMultilevel"/>
+    <w:tmpl w:val="2C62084C"/>
+    <w:lvl w:ilvl="0" w:tplc="0C0A0007">
+      <w:start w:val="1"/>
+      <w:numFmt w:val="bullet"/>
+      <w:lvlText w:val=""/>
+      <w:lvlPicBulletId w:val="0"/>
+      <w:lvlJc w:val="left"/>
+      <w:pPr>
+        <w:ind w:left="720" w:hanging="360"/>
+      </w:pPr>
+      <w:rPr>
+        <w:rFonts w:ascii="Symbol" w:hAnsi="Symbol" w:hint="default"/>
+      </w:rPr>
+    </w:lvl>
+    <w:lvl w:ilvl="1" w:tplc="0C0A0003" w:tentative="1">
+      <w:start w:val="1"/>
+      <w:numFmt w:val="bullet"/>
+      <w:lvlText w:val="o"/>
+      <w:lvlJc w:val="left"/>
+      <w:pPr>
+        <w:ind w:left="1440" w:hanging="360"/>
+      </w:pPr>
+      <w:rPr>
+        <w:rFonts w:ascii="Courier New" w:hAnsi="Courier New" w:cs="Courier New" w:hint="default"/>
+      </w:rPr>
+    </w:lvl>
+    <w:lvl w:ilvl="2" w:tplc="0C0A0005" w:tentative="1">
+      <w:start w:val="1"/>
+      <w:numFmt w:val="bullet"/>
+      <w:lvlText w:val=""/>
+      <w:lvlJc w:val="left"/>
+      <w:pPr>
+        <w:ind w:left="2160" w:hanging="360"/>
+      </w:pPr>
+      <w:rPr>
+        <w:rFonts w:ascii="Wingdings" w:hAnsi="Wingdings" w:hint="default"/>
+      </w:rPr>
+    </w:lvl>
+    <w:lvl w:ilvl="3" w:tplc="0C0A0001" w:tentative="1">
+      <w:start w:val="1"/>
+      <w:numFmt w:val="bullet"/>
+      <w:lvlText w:val=""/>
+      <w:lvlJc w:val="left"/>
+      <w:pPr>
+        <w:ind w:left="2880" w:hanging="360"/>
+      </w:pPr>
+      <w:rPr>
+        <w:rFonts w:ascii="Symbol" w:hAnsi="Symbol" w:hint="default"/>
+      </w:rPr>
+    </w:lvl>
+    <w:lvl w:ilvl="4" w:tplc="0C0A0003" w:tentative="1">
+      <w:start w:val="1"/>
+      <w:numFmt w:val="bullet"/>
+      <w:lvlText w:val="o"/>
+      <w:lvlJc w:val="left"/>
+      <w:pPr>
+        <w:ind w:left="3600" w:hanging="360"/>
+      </w:pPr>
+      <w:rPr>
+        <w:rFonts w:ascii="Courier New" w:hAnsi="Courier New" w:cs="Courier New" w:hint="default"/>
+      </w:rPr>
+    </w:lvl>
+    <w:lvl w:ilvl="5" w:tplc="0C0A0005" w:tentative="1">
+      <w:start w:val="1"/>
+      <w:numFmt w:val="bullet"/>
+      <w:lvlText w:val=""/>
+      <w:lvlJc w:val="left"/>
+      <w:pPr>
+        <w:ind w:left="4320" w:hanging="360"/>
+      </w:pPr>
+      <w:rPr>
+        <w:rFonts w:ascii="Wingdings" w:hAnsi="Wingdings" w:hint="default"/>
+      </w:rPr>
+    </w:lvl>
+    <w:lvl w:ilvl="6" w:tplc="0C0A0001" w:tentative="1">
+      <w:start w:val="1"/>
+      <w:numFmt w:val="bullet"/>
+      <w:lvlText w:val=""/>
+      <w:lvlJc w:val="left"/>
+      <w:pPr>
+        <w:ind w:left="5040" w:hanging="360"/>
+      </w:pPr>
+      <w:rPr>
+        <w:rFonts w:ascii="Symbol" w:hAnsi="Symbol" w:hint="default"/>
+      </w:rPr>
+    </w:lvl>
+    <w:lvl w:ilvl="7" w:tplc="0C0A0003" w:tentative="1">
+      <w:start w:val="1"/>
+      <w:numFmt w:val="bullet"/>
+      <w:lvlText w:val="o"/>
+      <w:lvlJc w:val="left"/>
+      <w:pPr>
+        <w:ind w:left="5760" w:hanging="360"/>
+      </w:pPr>
+      <w:rPr>
+        <w:rFonts w:ascii="Courier New" w:hAnsi="Courier New" w:cs="Courier New" w:hint="default"/>
+      </w:rPr>
+    </w:lvl>
+    <w:lvl w:ilvl="8" w:tplc="0C0A0005" w:tentative="1">
+      <w:start w:val="1"/>
+      <w:numFmt w:val="bullet"/>
+      <w:lvlText w:val=""/>
+      <w:lvlJc w:val="left"/>
+      <w:pPr>
+        <w:ind w:left="6480" w:hanging="360"/>
+      </w:pPr>
+      <w:rPr>
+        <w:rFonts w:ascii="Wingdings" w:hAnsi="Wingdings" w:hint="default"/>
+      </w:rPr>
+    </w:lvl>
+  </w:abstractNum>
+  <w:abstractNum w:abstractNumId="4">
     <w:nsid w:val="66534B9D"/>
     <w:multiLevelType w:val="hybridMultilevel"/>
     <w:tmpl w:val="4EA0DE54"/>
@@ -290,7 +1776,19 @@
     </w:lvl>
   </w:abstractNum>
   <w:num w:numId="1">
+    <w:abstractNumId w:val="4"/>
+  </w:num>
+  <w:num w:numId="2">
+    <w:abstractNumId w:val="3"/>
+  </w:num>
+  <w:num w:numId="3">
     <w:abstractNumId w:val="0"/>
+  </w:num>
+  <w:num w:numId="4">
+    <w:abstractNumId w:val="2"/>
+  </w:num>
+  <w:num w:numId="5">
+    <w:abstractNumId w:val="1"/>
   </w:num>
 </w:numbering>
 </file>
@@ -455,6 +1953,29 @@
     <w:name w:val="Normal"/>
     <w:qFormat/>
   </w:style>
+  <w:style w:type="paragraph" w:styleId="Ttulo1">
+    <w:name w:val="heading 1"/>
+    <w:basedOn w:val="Normal"/>
+    <w:next w:val="Normal"/>
+    <w:link w:val="Ttulo1Car"/>
+    <w:uiPriority w:val="9"/>
+    <w:qFormat/>
+    <w:rsid w:val="0048783C"/>
+    <w:pPr>
+      <w:keepNext/>
+      <w:keepLines/>
+      <w:spacing w:before="480" w:after="0"/>
+      <w:outlineLvl w:val="0"/>
+    </w:pPr>
+    <w:rPr>
+      <w:rFonts w:asciiTheme="majorHAnsi" w:eastAsiaTheme="majorEastAsia" w:hAnsiTheme="majorHAnsi" w:cstheme="majorBidi"/>
+      <w:b/>
+      <w:bCs/>
+      <w:color w:val="365F91" w:themeColor="accent1" w:themeShade="BF"/>
+      <w:sz w:val="28"/>
+      <w:szCs w:val="28"/>
+    </w:rPr>
+  </w:style>
   <w:style w:type="character" w:default="1" w:styleId="Fuentedeprrafopredeter">
     <w:name w:val="Default Paragraph Font"/>
     <w:uiPriority w:val="1"/>
@@ -521,6 +2042,21 @@
       <w:rFonts w:ascii="Tahoma" w:hAnsi="Tahoma" w:cs="Tahoma"/>
       <w:sz w:val="16"/>
       <w:szCs w:val="16"/>
+    </w:rPr>
+  </w:style>
+  <w:style w:type="character" w:customStyle="1" w:styleId="Ttulo1Car">
+    <w:name w:val="Título 1 Car"/>
+    <w:basedOn w:val="Fuentedeprrafopredeter"/>
+    <w:link w:val="Ttulo1"/>
+    <w:uiPriority w:val="9"/>
+    <w:rsid w:val="0048783C"/>
+    <w:rPr>
+      <w:rFonts w:asciiTheme="majorHAnsi" w:eastAsiaTheme="majorEastAsia" w:hAnsiTheme="majorHAnsi" w:cstheme="majorBidi"/>
+      <w:b/>
+      <w:bCs/>
+      <w:color w:val="365F91" w:themeColor="accent1" w:themeShade="BF"/>
+      <w:sz w:val="28"/>
+      <w:szCs w:val="28"/>
     </w:rPr>
   </w:style>
 </w:styles>
@@ -686,6 +2222,29 @@
     <w:name w:val="Normal"/>
     <w:qFormat/>
   </w:style>
+  <w:style w:type="paragraph" w:styleId="Ttulo1">
+    <w:name w:val="heading 1"/>
+    <w:basedOn w:val="Normal"/>
+    <w:next w:val="Normal"/>
+    <w:link w:val="Ttulo1Car"/>
+    <w:uiPriority w:val="9"/>
+    <w:qFormat/>
+    <w:rsid w:val="0048783C"/>
+    <w:pPr>
+      <w:keepNext/>
+      <w:keepLines/>
+      <w:spacing w:before="480" w:after="0"/>
+      <w:outlineLvl w:val="0"/>
+    </w:pPr>
+    <w:rPr>
+      <w:rFonts w:asciiTheme="majorHAnsi" w:eastAsiaTheme="majorEastAsia" w:hAnsiTheme="majorHAnsi" w:cstheme="majorBidi"/>
+      <w:b/>
+      <w:bCs/>
+      <w:color w:val="365F91" w:themeColor="accent1" w:themeShade="BF"/>
+      <w:sz w:val="28"/>
+      <w:szCs w:val="28"/>
+    </w:rPr>
+  </w:style>
   <w:style w:type="character" w:default="1" w:styleId="Fuentedeprrafopredeter">
     <w:name w:val="Default Paragraph Font"/>
     <w:uiPriority w:val="1"/>
@@ -752,6 +2311,21 @@
       <w:rFonts w:ascii="Tahoma" w:hAnsi="Tahoma" w:cs="Tahoma"/>
       <w:sz w:val="16"/>
       <w:szCs w:val="16"/>
+    </w:rPr>
+  </w:style>
+  <w:style w:type="character" w:customStyle="1" w:styleId="Ttulo1Car">
+    <w:name w:val="Título 1 Car"/>
+    <w:basedOn w:val="Fuentedeprrafopredeter"/>
+    <w:link w:val="Ttulo1"/>
+    <w:uiPriority w:val="9"/>
+    <w:rsid w:val="0048783C"/>
+    <w:rPr>
+      <w:rFonts w:asciiTheme="majorHAnsi" w:eastAsiaTheme="majorEastAsia" w:hAnsiTheme="majorHAnsi" w:cstheme="majorBidi"/>
+      <w:b/>
+      <w:bCs/>
+      <w:color w:val="365F91" w:themeColor="accent1" w:themeShade="BF"/>
+      <w:sz w:val="28"/>
+      <w:szCs w:val="28"/>
     </w:rPr>
   </w:style>
 </w:styles>

</xml_diff>